<commit_message>
- practice markdown edits
</commit_message>
<xml_diff>
--- a/practice_markdown.docx
+++ b/practice_markdown.docx
@@ -55,7 +55,7 @@
         <w:pStyle w:val="FirstParagraph"/>
       </w:pPr>
       <w:r>
-        <w:t xml:space="preserve">The code below demonstrates my attempt to re-create the analysis from Crouse's 1987 paper on loggerhead turtle demography.</w:t>
+        <w:t xml:space="preserve">The code below is my re-creation of the analysis from Crouse's 1987 paper on loggerhead turtle demography.</w:t>
       </w:r>
     </w:p>
     <w:p>
@@ -79,7 +79,7 @@
         <w:t xml:space="preserve"> </w:t>
       </w:r>
       <w:r>
-        <w:t xml:space="preserve">calculating the repro- ductive output (F,), the probability of surviving and growing into the next stage (G,). and the probability of surviving and</w:t>
+        <w:t xml:space="preserve">calculating the repro- ductive output (F,), the probability of surviving and growing into the next stage (G,) and the probability of surviving and</w:t>
       </w:r>
       <w:r>
         <w:t xml:space="preserve"> </w:t>
@@ -91,7 +91,7 @@
         <w:t xml:space="preserve"> </w:t>
       </w:r>
       <w:r>
-        <w:t xml:space="preserve">This code needs the csv files 'table 3 from crouse' and 'sens'</w:t>
+        <w:t xml:space="preserve">This code needs the csv files 'table 3 from crouse' and 'sens'.</w:t>
       </w:r>
     </w:p>
     <w:p>
@@ -102,6 +102,1561 @@
         <w:rPr>
           <w:b/>
         </w:rPr>
+        <w:t xml:space="preserve">Created a function for'matrixing'</w:t>
+      </w:r>
+    </w:p>
+    <w:p>
+      <w:pPr>
+        <w:pStyle w:val="SourceCode"/>
+      </w:pPr>
+      <w:r>
+        <w:rPr>
+          <w:rStyle w:val="NormalTok"/>
+        </w:rPr>
+        <w:t xml:space="preserve">### making a function which creates the matrix </w:t>
+      </w:r>
+      <w:r>
+        <w:br w:type="textWrapping"/>
+      </w:r>
+      <w:r>
+        <w:rPr>
+          <w:rStyle w:val="NormalTok"/>
+        </w:rPr>
+        <w:t xml:space="preserve">lifetable &lt;-</w:t>
+      </w:r>
+      <w:r>
+        <w:rPr>
+          <w:rStyle w:val="StringTok"/>
+        </w:rPr>
+        <w:t xml:space="preserve"> </w:t>
+      </w:r>
+      <w:r>
+        <w:rPr>
+          <w:rStyle w:val="NormalTok"/>
+        </w:rPr>
+        <w:t xml:space="preserve">table.</w:t>
+      </w:r>
+      <w:r>
+        <w:rPr>
+          <w:rStyle w:val="DecValTok"/>
+        </w:rPr>
+        <w:t xml:space="preserve">3</w:t>
+      </w:r>
+      <w:r>
+        <w:br w:type="textWrapping"/>
+      </w:r>
+      <w:r>
+        <w:rPr>
+          <w:rStyle w:val="NormalTok"/>
+        </w:rPr>
+        <w:t xml:space="preserve">myFunc &lt;-</w:t>
+      </w:r>
+      <w:r>
+        <w:rPr>
+          <w:rStyle w:val="StringTok"/>
+        </w:rPr>
+        <w:t xml:space="preserve"> </w:t>
+      </w:r>
+      <w:r>
+        <w:rPr>
+          <w:rStyle w:val="ControlFlowTok"/>
+        </w:rPr>
+        <w:t xml:space="preserve">function</w:t>
+      </w:r>
+      <w:r>
+        <w:rPr>
+          <w:rStyle w:val="NormalTok"/>
+        </w:rPr>
+        <w:t xml:space="preserve"> (lifetable) </w:t>
+      </w:r>
+      <w:r>
+        <w:br w:type="textWrapping"/>
+      </w:r>
+      <w:r>
+        <w:rPr>
+          <w:rStyle w:val="NormalTok"/>
+        </w:rPr>
+        <w:t xml:space="preserve">{</w:t>
+      </w:r>
+      <w:r>
+        <w:br w:type="textWrapping"/>
+      </w:r>
+      <w:r>
+        <w:rPr>
+          <w:rStyle w:val="NormalTok"/>
+        </w:rPr>
+        <w:t xml:space="preserve">  fecs &lt;-</w:t>
+      </w:r>
+      <w:r>
+        <w:rPr>
+          <w:rStyle w:val="StringTok"/>
+        </w:rPr>
+        <w:t xml:space="preserve"> </w:t>
+      </w:r>
+      <w:r>
+        <w:rPr>
+          <w:rStyle w:val="KeywordTok"/>
+        </w:rPr>
+        <w:t xml:space="preserve">select</w:t>
+      </w:r>
+      <w:r>
+        <w:rPr>
+          <w:rStyle w:val="NormalTok"/>
+        </w:rPr>
+        <w:t xml:space="preserve">(lifetable, fecundity)</w:t>
+      </w:r>
+      <w:r>
+        <w:br w:type="textWrapping"/>
+      </w:r>
+      <w:r>
+        <w:rPr>
+          <w:rStyle w:val="NormalTok"/>
+        </w:rPr>
+        <w:t xml:space="preserve">  pi &lt;-</w:t>
+      </w:r>
+      <w:r>
+        <w:rPr>
+          <w:rStyle w:val="StringTok"/>
+        </w:rPr>
+        <w:t xml:space="preserve"> </w:t>
+      </w:r>
+      <w:r>
+        <w:rPr>
+          <w:rStyle w:val="KeywordTok"/>
+        </w:rPr>
+        <w:t xml:space="preserve">select</w:t>
+      </w:r>
+      <w:r>
+        <w:rPr>
+          <w:rStyle w:val="NormalTok"/>
+        </w:rPr>
+        <w:t xml:space="preserve">(lifetable, annual_survivorship)</w:t>
+      </w:r>
+      <w:r>
+        <w:br w:type="textWrapping"/>
+      </w:r>
+      <w:r>
+        <w:rPr>
+          <w:rStyle w:val="NormalTok"/>
+        </w:rPr>
+        <w:t xml:space="preserve">  di &lt;-</w:t>
+      </w:r>
+      <w:r>
+        <w:rPr>
+          <w:rStyle w:val="KeywordTok"/>
+        </w:rPr>
+        <w:t xml:space="preserve">select</w:t>
+      </w:r>
+      <w:r>
+        <w:rPr>
+          <w:rStyle w:val="NormalTok"/>
+        </w:rPr>
+        <w:t xml:space="preserve">(lifetable, stage_duration)</w:t>
+      </w:r>
+      <w:r>
+        <w:br w:type="textWrapping"/>
+      </w:r>
+      <w:r>
+        <w:rPr>
+          <w:rStyle w:val="NormalTok"/>
+        </w:rPr>
+        <w:t xml:space="preserve">  Pi &lt;-</w:t>
+      </w:r>
+      <w:r>
+        <w:rPr>
+          <w:rStyle w:val="StringTok"/>
+        </w:rPr>
+        <w:t xml:space="preserve"> </w:t>
+      </w:r>
+      <w:r>
+        <w:rPr>
+          <w:rStyle w:val="NormalTok"/>
+        </w:rPr>
+        <w:t xml:space="preserve">((</w:t>
+      </w:r>
+      <w:r>
+        <w:rPr>
+          <w:rStyle w:val="DecValTok"/>
+        </w:rPr>
+        <w:t xml:space="preserve">1</w:t>
+      </w:r>
+      <w:r>
+        <w:rPr>
+          <w:rStyle w:val="NormalTok"/>
+        </w:rPr>
+        <w:t xml:space="preserve"> </w:t>
+      </w:r>
+      <w:r>
+        <w:rPr>
+          <w:rStyle w:val="OperatorTok"/>
+        </w:rPr>
+        <w:t xml:space="preserve">-</w:t>
+      </w:r>
+      <w:r>
+        <w:rPr>
+          <w:rStyle w:val="StringTok"/>
+        </w:rPr>
+        <w:t xml:space="preserve"> </w:t>
+      </w:r>
+      <w:r>
+        <w:rPr>
+          <w:rStyle w:val="NormalTok"/>
+        </w:rPr>
+        <w:t xml:space="preserve">(pi</w:t>
+      </w:r>
+      <w:r>
+        <w:rPr>
+          <w:rStyle w:val="OperatorTok"/>
+        </w:rPr>
+        <w:t xml:space="preserve">^</w:t>
+      </w:r>
+      <w:r>
+        <w:rPr>
+          <w:rStyle w:val="NormalTok"/>
+        </w:rPr>
+        <w:t xml:space="preserve">(di </w:t>
+      </w:r>
+      <w:r>
+        <w:rPr>
+          <w:rStyle w:val="OperatorTok"/>
+        </w:rPr>
+        <w:t xml:space="preserve">-</w:t>
+      </w:r>
+      <w:r>
+        <w:rPr>
+          <w:rStyle w:val="StringTok"/>
+        </w:rPr>
+        <w:t xml:space="preserve"> </w:t>
+      </w:r>
+      <w:r>
+        <w:rPr>
+          <w:rStyle w:val="DecValTok"/>
+        </w:rPr>
+        <w:t xml:space="preserve">1</w:t>
+      </w:r>
+      <w:r>
+        <w:rPr>
+          <w:rStyle w:val="NormalTok"/>
+        </w:rPr>
+        <w:t xml:space="preserve">)))</w:t>
+      </w:r>
+      <w:r>
+        <w:rPr>
+          <w:rStyle w:val="OperatorTok"/>
+        </w:rPr>
+        <w:t xml:space="preserve">/</w:t>
+      </w:r>
+      <w:r>
+        <w:rPr>
+          <w:rStyle w:val="NormalTok"/>
+        </w:rPr>
+        <w:t xml:space="preserve">(</w:t>
+      </w:r>
+      <w:r>
+        <w:rPr>
+          <w:rStyle w:val="DecValTok"/>
+        </w:rPr>
+        <w:t xml:space="preserve">1</w:t>
+      </w:r>
+      <w:r>
+        <w:rPr>
+          <w:rStyle w:val="NormalTok"/>
+        </w:rPr>
+        <w:t xml:space="preserve"> </w:t>
+      </w:r>
+      <w:r>
+        <w:rPr>
+          <w:rStyle w:val="OperatorTok"/>
+        </w:rPr>
+        <w:t xml:space="preserve">-</w:t>
+      </w:r>
+      <w:r>
+        <w:rPr>
+          <w:rStyle w:val="StringTok"/>
+        </w:rPr>
+        <w:t xml:space="preserve"> </w:t>
+      </w:r>
+      <w:r>
+        <w:rPr>
+          <w:rStyle w:val="NormalTok"/>
+        </w:rPr>
+        <w:t xml:space="preserve">(pi</w:t>
+      </w:r>
+      <w:r>
+        <w:rPr>
+          <w:rStyle w:val="OperatorTok"/>
+        </w:rPr>
+        <w:t xml:space="preserve">^</w:t>
+      </w:r>
+      <w:r>
+        <w:rPr>
+          <w:rStyle w:val="NormalTok"/>
+        </w:rPr>
+        <w:t xml:space="preserve">di)))</w:t>
+      </w:r>
+      <w:r>
+        <w:rPr>
+          <w:rStyle w:val="OperatorTok"/>
+        </w:rPr>
+        <w:t xml:space="preserve">*</w:t>
+      </w:r>
+      <w:r>
+        <w:rPr>
+          <w:rStyle w:val="NormalTok"/>
+        </w:rPr>
+        <w:t xml:space="preserve">pi</w:t>
+      </w:r>
+      <w:r>
+        <w:br w:type="textWrapping"/>
+      </w:r>
+      <w:r>
+        <w:rPr>
+          <w:rStyle w:val="NormalTok"/>
+        </w:rPr>
+        <w:t xml:space="preserve">  Gi &lt;-</w:t>
+      </w:r>
+      <w:r>
+        <w:rPr>
+          <w:rStyle w:val="StringTok"/>
+        </w:rPr>
+        <w:t xml:space="preserve"> </w:t>
+      </w:r>
+      <w:r>
+        <w:rPr>
+          <w:rStyle w:val="NormalTok"/>
+        </w:rPr>
+        <w:t xml:space="preserve">(pi</w:t>
+      </w:r>
+      <w:r>
+        <w:rPr>
+          <w:rStyle w:val="OperatorTok"/>
+        </w:rPr>
+        <w:t xml:space="preserve">^</w:t>
+      </w:r>
+      <w:r>
+        <w:rPr>
+          <w:rStyle w:val="NormalTok"/>
+        </w:rPr>
+        <w:t xml:space="preserve">di</w:t>
+      </w:r>
+      <w:r>
+        <w:rPr>
+          <w:rStyle w:val="OperatorTok"/>
+        </w:rPr>
+        <w:t xml:space="preserve">*</w:t>
+      </w:r>
+      <w:r>
+        <w:rPr>
+          <w:rStyle w:val="NormalTok"/>
+        </w:rPr>
+        <w:t xml:space="preserve">(</w:t>
+      </w:r>
+      <w:r>
+        <w:rPr>
+          <w:rStyle w:val="DecValTok"/>
+        </w:rPr>
+        <w:t xml:space="preserve">1</w:t>
+      </w:r>
+      <w:r>
+        <w:rPr>
+          <w:rStyle w:val="NormalTok"/>
+        </w:rPr>
+        <w:t xml:space="preserve"> </w:t>
+      </w:r>
+      <w:r>
+        <w:rPr>
+          <w:rStyle w:val="OperatorTok"/>
+        </w:rPr>
+        <w:t xml:space="preserve">-</w:t>
+      </w:r>
+      <w:r>
+        <w:rPr>
+          <w:rStyle w:val="StringTok"/>
+        </w:rPr>
+        <w:t xml:space="preserve"> </w:t>
+      </w:r>
+      <w:r>
+        <w:rPr>
+          <w:rStyle w:val="NormalTok"/>
+        </w:rPr>
+        <w:t xml:space="preserve">pi))</w:t>
+      </w:r>
+      <w:r>
+        <w:rPr>
+          <w:rStyle w:val="OperatorTok"/>
+        </w:rPr>
+        <w:t xml:space="preserve">/</w:t>
+      </w:r>
+      <w:r>
+        <w:rPr>
+          <w:rStyle w:val="NormalTok"/>
+        </w:rPr>
+        <w:t xml:space="preserve">(</w:t>
+      </w:r>
+      <w:r>
+        <w:rPr>
+          <w:rStyle w:val="DecValTok"/>
+        </w:rPr>
+        <w:t xml:space="preserve">1</w:t>
+      </w:r>
+      <w:r>
+        <w:rPr>
+          <w:rStyle w:val="NormalTok"/>
+        </w:rPr>
+        <w:t xml:space="preserve"> </w:t>
+      </w:r>
+      <w:r>
+        <w:rPr>
+          <w:rStyle w:val="OperatorTok"/>
+        </w:rPr>
+        <w:t xml:space="preserve">-</w:t>
+      </w:r>
+      <w:r>
+        <w:rPr>
+          <w:rStyle w:val="StringTok"/>
+        </w:rPr>
+        <w:t xml:space="preserve"> </w:t>
+      </w:r>
+      <w:r>
+        <w:rPr>
+          <w:rStyle w:val="NormalTok"/>
+        </w:rPr>
+        <w:t xml:space="preserve">pi</w:t>
+      </w:r>
+      <w:r>
+        <w:rPr>
+          <w:rStyle w:val="OperatorTok"/>
+        </w:rPr>
+        <w:t xml:space="preserve">^</w:t>
+      </w:r>
+      <w:r>
+        <w:rPr>
+          <w:rStyle w:val="NormalTok"/>
+        </w:rPr>
+        <w:t xml:space="preserve">di)</w:t>
+      </w:r>
+      <w:r>
+        <w:br w:type="textWrapping"/>
+      </w:r>
+      <w:r>
+        <w:rPr>
+          <w:rStyle w:val="NormalTok"/>
+        </w:rPr>
+        <w:t xml:space="preserve">  mat1 &lt;-</w:t>
+      </w:r>
+      <w:r>
+        <w:rPr>
+          <w:rStyle w:val="StringTok"/>
+        </w:rPr>
+        <w:t xml:space="preserve"> </w:t>
+      </w:r>
+      <w:r>
+        <w:rPr>
+          <w:rStyle w:val="KeywordTok"/>
+        </w:rPr>
+        <w:t xml:space="preserve">matrix</w:t>
+      </w:r>
+      <w:r>
+        <w:rPr>
+          <w:rStyle w:val="NormalTok"/>
+        </w:rPr>
+        <w:t xml:space="preserve">(</w:t>
+      </w:r>
+      <w:r>
+        <w:rPr>
+          <w:rStyle w:val="DecValTok"/>
+        </w:rPr>
+        <w:t xml:space="preserve">0</w:t>
+      </w:r>
+      <w:r>
+        <w:rPr>
+          <w:rStyle w:val="NormalTok"/>
+        </w:rPr>
+        <w:t xml:space="preserve">, </w:t>
+      </w:r>
+      <w:r>
+        <w:rPr>
+          <w:rStyle w:val="DataTypeTok"/>
+        </w:rPr>
+        <w:t xml:space="preserve">nrow =</w:t>
+      </w:r>
+      <w:r>
+        <w:rPr>
+          <w:rStyle w:val="NormalTok"/>
+        </w:rPr>
+        <w:t xml:space="preserve"> </w:t>
+      </w:r>
+      <w:r>
+        <w:rPr>
+          <w:rStyle w:val="DecValTok"/>
+        </w:rPr>
+        <w:t xml:space="preserve">7</w:t>
+      </w:r>
+      <w:r>
+        <w:rPr>
+          <w:rStyle w:val="NormalTok"/>
+        </w:rPr>
+        <w:t xml:space="preserve">, </w:t>
+      </w:r>
+      <w:r>
+        <w:rPr>
+          <w:rStyle w:val="DataTypeTok"/>
+        </w:rPr>
+        <w:t xml:space="preserve">ncol =</w:t>
+      </w:r>
+      <w:r>
+        <w:rPr>
+          <w:rStyle w:val="NormalTok"/>
+        </w:rPr>
+        <w:t xml:space="preserve"> </w:t>
+      </w:r>
+      <w:r>
+        <w:rPr>
+          <w:rStyle w:val="DecValTok"/>
+        </w:rPr>
+        <w:t xml:space="preserve">7</w:t>
+      </w:r>
+      <w:r>
+        <w:rPr>
+          <w:rStyle w:val="NormalTok"/>
+        </w:rPr>
+        <w:t xml:space="preserve">)</w:t>
+      </w:r>
+      <w:r>
+        <w:br w:type="textWrapping"/>
+      </w:r>
+      <w:r>
+        <w:rPr>
+          <w:rStyle w:val="NormalTok"/>
+        </w:rPr>
+        <w:t xml:space="preserve">    </w:t>
+      </w:r>
+      <w:r>
+        <w:rPr>
+          <w:rStyle w:val="CommentTok"/>
+        </w:rPr>
+        <w:t xml:space="preserve">#add Fs</w:t>
+      </w:r>
+      <w:r>
+        <w:br w:type="textWrapping"/>
+      </w:r>
+      <w:r>
+        <w:rPr>
+          <w:rStyle w:val="NormalTok"/>
+        </w:rPr>
+        <w:t xml:space="preserve">  mat1[</w:t>
+      </w:r>
+      <w:r>
+        <w:rPr>
+          <w:rStyle w:val="DecValTok"/>
+        </w:rPr>
+        <w:t xml:space="preserve">1</w:t>
+      </w:r>
+      <w:r>
+        <w:rPr>
+          <w:rStyle w:val="NormalTok"/>
+        </w:rPr>
+        <w:t xml:space="preserve">,] &lt;-</w:t>
+      </w:r>
+      <w:r>
+        <w:rPr>
+          <w:rStyle w:val="StringTok"/>
+        </w:rPr>
+        <w:t xml:space="preserve"> </w:t>
+      </w:r>
+      <w:r>
+        <w:rPr>
+          <w:rStyle w:val="NormalTok"/>
+        </w:rPr>
+        <w:t xml:space="preserve">lifetable</w:t>
+      </w:r>
+      <w:r>
+        <w:rPr>
+          <w:rStyle w:val="OperatorTok"/>
+        </w:rPr>
+        <w:t xml:space="preserve">$</w:t>
+      </w:r>
+      <w:r>
+        <w:rPr>
+          <w:rStyle w:val="NormalTok"/>
+        </w:rPr>
+        <w:t xml:space="preserve">fecundity </w:t>
+      </w:r>
+      <w:r>
+        <w:br w:type="textWrapping"/>
+      </w:r>
+      <w:r>
+        <w:rPr>
+          <w:rStyle w:val="NormalTok"/>
+        </w:rPr>
+        <w:t xml:space="preserve">  </w:t>
+      </w:r>
+      <w:r>
+        <w:rPr>
+          <w:rStyle w:val="CommentTok"/>
+        </w:rPr>
+        <w:t xml:space="preserve">#add Ps (diagonals)</w:t>
+      </w:r>
+      <w:r>
+        <w:br w:type="textWrapping"/>
+      </w:r>
+      <w:r>
+        <w:rPr>
+          <w:rStyle w:val="NormalTok"/>
+        </w:rPr>
+        <w:t xml:space="preserve">  mat1[</w:t>
+      </w:r>
+      <w:r>
+        <w:rPr>
+          <w:rStyle w:val="DecValTok"/>
+        </w:rPr>
+        <w:t xml:space="preserve">1</w:t>
+      </w:r>
+      <w:r>
+        <w:rPr>
+          <w:rStyle w:val="NormalTok"/>
+        </w:rPr>
+        <w:t xml:space="preserve">,</w:t>
+      </w:r>
+      <w:r>
+        <w:rPr>
+          <w:rStyle w:val="DecValTok"/>
+        </w:rPr>
+        <w:t xml:space="preserve">1</w:t>
+      </w:r>
+      <w:r>
+        <w:rPr>
+          <w:rStyle w:val="NormalTok"/>
+        </w:rPr>
+        <w:t xml:space="preserve">] &lt;-</w:t>
+      </w:r>
+      <w:r>
+        <w:rPr>
+          <w:rStyle w:val="StringTok"/>
+        </w:rPr>
+        <w:t xml:space="preserve"> </w:t>
+      </w:r>
+      <w:r>
+        <w:rPr>
+          <w:rStyle w:val="NormalTok"/>
+        </w:rPr>
+        <w:t xml:space="preserve">Pi</w:t>
+      </w:r>
+      <w:r>
+        <w:rPr>
+          <w:rStyle w:val="OperatorTok"/>
+        </w:rPr>
+        <w:t xml:space="preserve">$</w:t>
+      </w:r>
+      <w:r>
+        <w:rPr>
+          <w:rStyle w:val="NormalTok"/>
+        </w:rPr>
+        <w:t xml:space="preserve">annual_survivorship[</w:t>
+      </w:r>
+      <w:r>
+        <w:rPr>
+          <w:rStyle w:val="DecValTok"/>
+        </w:rPr>
+        <w:t xml:space="preserve">1</w:t>
+      </w:r>
+      <w:r>
+        <w:rPr>
+          <w:rStyle w:val="NormalTok"/>
+        </w:rPr>
+        <w:t xml:space="preserve">] </w:t>
+      </w:r>
+      <w:r>
+        <w:br w:type="textWrapping"/>
+      </w:r>
+      <w:r>
+        <w:rPr>
+          <w:rStyle w:val="NormalTok"/>
+        </w:rPr>
+        <w:t xml:space="preserve">  mat1[</w:t>
+      </w:r>
+      <w:r>
+        <w:rPr>
+          <w:rStyle w:val="DecValTok"/>
+        </w:rPr>
+        <w:t xml:space="preserve">2</w:t>
+      </w:r>
+      <w:r>
+        <w:rPr>
+          <w:rStyle w:val="NormalTok"/>
+        </w:rPr>
+        <w:t xml:space="preserve">,</w:t>
+      </w:r>
+      <w:r>
+        <w:rPr>
+          <w:rStyle w:val="DecValTok"/>
+        </w:rPr>
+        <w:t xml:space="preserve">2</w:t>
+      </w:r>
+      <w:r>
+        <w:rPr>
+          <w:rStyle w:val="NormalTok"/>
+        </w:rPr>
+        <w:t xml:space="preserve">] &lt;-</w:t>
+      </w:r>
+      <w:r>
+        <w:rPr>
+          <w:rStyle w:val="StringTok"/>
+        </w:rPr>
+        <w:t xml:space="preserve"> </w:t>
+      </w:r>
+      <w:r>
+        <w:rPr>
+          <w:rStyle w:val="NormalTok"/>
+        </w:rPr>
+        <w:t xml:space="preserve">Pi</w:t>
+      </w:r>
+      <w:r>
+        <w:rPr>
+          <w:rStyle w:val="OperatorTok"/>
+        </w:rPr>
+        <w:t xml:space="preserve">$</w:t>
+      </w:r>
+      <w:r>
+        <w:rPr>
+          <w:rStyle w:val="NormalTok"/>
+        </w:rPr>
+        <w:t xml:space="preserve">annual_survivorship[</w:t>
+      </w:r>
+      <w:r>
+        <w:rPr>
+          <w:rStyle w:val="DecValTok"/>
+        </w:rPr>
+        <w:t xml:space="preserve">2</w:t>
+      </w:r>
+      <w:r>
+        <w:rPr>
+          <w:rStyle w:val="NormalTok"/>
+        </w:rPr>
+        <w:t xml:space="preserve">] </w:t>
+      </w:r>
+      <w:r>
+        <w:br w:type="textWrapping"/>
+      </w:r>
+      <w:r>
+        <w:rPr>
+          <w:rStyle w:val="NormalTok"/>
+        </w:rPr>
+        <w:t xml:space="preserve">  mat1[</w:t>
+      </w:r>
+      <w:r>
+        <w:rPr>
+          <w:rStyle w:val="DecValTok"/>
+        </w:rPr>
+        <w:t xml:space="preserve">3</w:t>
+      </w:r>
+      <w:r>
+        <w:rPr>
+          <w:rStyle w:val="NormalTok"/>
+        </w:rPr>
+        <w:t xml:space="preserve">,</w:t>
+      </w:r>
+      <w:r>
+        <w:rPr>
+          <w:rStyle w:val="DecValTok"/>
+        </w:rPr>
+        <w:t xml:space="preserve">3</w:t>
+      </w:r>
+      <w:r>
+        <w:rPr>
+          <w:rStyle w:val="NormalTok"/>
+        </w:rPr>
+        <w:t xml:space="preserve">] &lt;-</w:t>
+      </w:r>
+      <w:r>
+        <w:rPr>
+          <w:rStyle w:val="StringTok"/>
+        </w:rPr>
+        <w:t xml:space="preserve"> </w:t>
+      </w:r>
+      <w:r>
+        <w:rPr>
+          <w:rStyle w:val="NormalTok"/>
+        </w:rPr>
+        <w:t xml:space="preserve">Pi</w:t>
+      </w:r>
+      <w:r>
+        <w:rPr>
+          <w:rStyle w:val="OperatorTok"/>
+        </w:rPr>
+        <w:t xml:space="preserve">$</w:t>
+      </w:r>
+      <w:r>
+        <w:rPr>
+          <w:rStyle w:val="NormalTok"/>
+        </w:rPr>
+        <w:t xml:space="preserve">annual_survivorship[</w:t>
+      </w:r>
+      <w:r>
+        <w:rPr>
+          <w:rStyle w:val="DecValTok"/>
+        </w:rPr>
+        <w:t xml:space="preserve">3</w:t>
+      </w:r>
+      <w:r>
+        <w:rPr>
+          <w:rStyle w:val="NormalTok"/>
+        </w:rPr>
+        <w:t xml:space="preserve">]</w:t>
+      </w:r>
+      <w:r>
+        <w:br w:type="textWrapping"/>
+      </w:r>
+      <w:r>
+        <w:rPr>
+          <w:rStyle w:val="NormalTok"/>
+        </w:rPr>
+        <w:t xml:space="preserve">  mat1[</w:t>
+      </w:r>
+      <w:r>
+        <w:rPr>
+          <w:rStyle w:val="DecValTok"/>
+        </w:rPr>
+        <w:t xml:space="preserve">4</w:t>
+      </w:r>
+      <w:r>
+        <w:rPr>
+          <w:rStyle w:val="NormalTok"/>
+        </w:rPr>
+        <w:t xml:space="preserve">,</w:t>
+      </w:r>
+      <w:r>
+        <w:rPr>
+          <w:rStyle w:val="DecValTok"/>
+        </w:rPr>
+        <w:t xml:space="preserve">4</w:t>
+      </w:r>
+      <w:r>
+        <w:rPr>
+          <w:rStyle w:val="NormalTok"/>
+        </w:rPr>
+        <w:t xml:space="preserve">] &lt;-</w:t>
+      </w:r>
+      <w:r>
+        <w:rPr>
+          <w:rStyle w:val="StringTok"/>
+        </w:rPr>
+        <w:t xml:space="preserve"> </w:t>
+      </w:r>
+      <w:r>
+        <w:rPr>
+          <w:rStyle w:val="NormalTok"/>
+        </w:rPr>
+        <w:t xml:space="preserve">Pi</w:t>
+      </w:r>
+      <w:r>
+        <w:rPr>
+          <w:rStyle w:val="OperatorTok"/>
+        </w:rPr>
+        <w:t xml:space="preserve">$</w:t>
+      </w:r>
+      <w:r>
+        <w:rPr>
+          <w:rStyle w:val="NormalTok"/>
+        </w:rPr>
+        <w:t xml:space="preserve">annual_survivorship[</w:t>
+      </w:r>
+      <w:r>
+        <w:rPr>
+          <w:rStyle w:val="DecValTok"/>
+        </w:rPr>
+        <w:t xml:space="preserve">4</w:t>
+      </w:r>
+      <w:r>
+        <w:rPr>
+          <w:rStyle w:val="NormalTok"/>
+        </w:rPr>
+        <w:t xml:space="preserve">]</w:t>
+      </w:r>
+      <w:r>
+        <w:br w:type="textWrapping"/>
+      </w:r>
+      <w:r>
+        <w:rPr>
+          <w:rStyle w:val="NormalTok"/>
+        </w:rPr>
+        <w:t xml:space="preserve">  mat1[</w:t>
+      </w:r>
+      <w:r>
+        <w:rPr>
+          <w:rStyle w:val="DecValTok"/>
+        </w:rPr>
+        <w:t xml:space="preserve">5</w:t>
+      </w:r>
+      <w:r>
+        <w:rPr>
+          <w:rStyle w:val="NormalTok"/>
+        </w:rPr>
+        <w:t xml:space="preserve">,</w:t>
+      </w:r>
+      <w:r>
+        <w:rPr>
+          <w:rStyle w:val="DecValTok"/>
+        </w:rPr>
+        <w:t xml:space="preserve">5</w:t>
+      </w:r>
+      <w:r>
+        <w:rPr>
+          <w:rStyle w:val="NormalTok"/>
+        </w:rPr>
+        <w:t xml:space="preserve">] &lt;-</w:t>
+      </w:r>
+      <w:r>
+        <w:rPr>
+          <w:rStyle w:val="StringTok"/>
+        </w:rPr>
+        <w:t xml:space="preserve"> </w:t>
+      </w:r>
+      <w:r>
+        <w:rPr>
+          <w:rStyle w:val="NormalTok"/>
+        </w:rPr>
+        <w:t xml:space="preserve">Pi</w:t>
+      </w:r>
+      <w:r>
+        <w:rPr>
+          <w:rStyle w:val="OperatorTok"/>
+        </w:rPr>
+        <w:t xml:space="preserve">$</w:t>
+      </w:r>
+      <w:r>
+        <w:rPr>
+          <w:rStyle w:val="NormalTok"/>
+        </w:rPr>
+        <w:t xml:space="preserve">annual_survivorship[</w:t>
+      </w:r>
+      <w:r>
+        <w:rPr>
+          <w:rStyle w:val="DecValTok"/>
+        </w:rPr>
+        <w:t xml:space="preserve">5</w:t>
+      </w:r>
+      <w:r>
+        <w:rPr>
+          <w:rStyle w:val="NormalTok"/>
+        </w:rPr>
+        <w:t xml:space="preserve">]</w:t>
+      </w:r>
+      <w:r>
+        <w:br w:type="textWrapping"/>
+      </w:r>
+      <w:r>
+        <w:rPr>
+          <w:rStyle w:val="NormalTok"/>
+        </w:rPr>
+        <w:t xml:space="preserve">  mat1[</w:t>
+      </w:r>
+      <w:r>
+        <w:rPr>
+          <w:rStyle w:val="DecValTok"/>
+        </w:rPr>
+        <w:t xml:space="preserve">6</w:t>
+      </w:r>
+      <w:r>
+        <w:rPr>
+          <w:rStyle w:val="NormalTok"/>
+        </w:rPr>
+        <w:t xml:space="preserve">,</w:t>
+      </w:r>
+      <w:r>
+        <w:rPr>
+          <w:rStyle w:val="DecValTok"/>
+        </w:rPr>
+        <w:t xml:space="preserve">6</w:t>
+      </w:r>
+      <w:r>
+        <w:rPr>
+          <w:rStyle w:val="NormalTok"/>
+        </w:rPr>
+        <w:t xml:space="preserve">] &lt;-</w:t>
+      </w:r>
+      <w:r>
+        <w:rPr>
+          <w:rStyle w:val="StringTok"/>
+        </w:rPr>
+        <w:t xml:space="preserve"> </w:t>
+      </w:r>
+      <w:r>
+        <w:rPr>
+          <w:rStyle w:val="NormalTok"/>
+        </w:rPr>
+        <w:t xml:space="preserve">Pi</w:t>
+      </w:r>
+      <w:r>
+        <w:rPr>
+          <w:rStyle w:val="OperatorTok"/>
+        </w:rPr>
+        <w:t xml:space="preserve">$</w:t>
+      </w:r>
+      <w:r>
+        <w:rPr>
+          <w:rStyle w:val="NormalTok"/>
+        </w:rPr>
+        <w:t xml:space="preserve">annual_survivorship[</w:t>
+      </w:r>
+      <w:r>
+        <w:rPr>
+          <w:rStyle w:val="DecValTok"/>
+        </w:rPr>
+        <w:t xml:space="preserve">6</w:t>
+      </w:r>
+      <w:r>
+        <w:rPr>
+          <w:rStyle w:val="NormalTok"/>
+        </w:rPr>
+        <w:t xml:space="preserve">]</w:t>
+      </w:r>
+      <w:r>
+        <w:br w:type="textWrapping"/>
+      </w:r>
+      <w:r>
+        <w:rPr>
+          <w:rStyle w:val="NormalTok"/>
+        </w:rPr>
+        <w:t xml:space="preserve">  mat1[</w:t>
+      </w:r>
+      <w:r>
+        <w:rPr>
+          <w:rStyle w:val="DecValTok"/>
+        </w:rPr>
+        <w:t xml:space="preserve">7</w:t>
+      </w:r>
+      <w:r>
+        <w:rPr>
+          <w:rStyle w:val="NormalTok"/>
+        </w:rPr>
+        <w:t xml:space="preserve">,</w:t>
+      </w:r>
+      <w:r>
+        <w:rPr>
+          <w:rStyle w:val="DecValTok"/>
+        </w:rPr>
+        <w:t xml:space="preserve">7</w:t>
+      </w:r>
+      <w:r>
+        <w:rPr>
+          <w:rStyle w:val="NormalTok"/>
+        </w:rPr>
+        <w:t xml:space="preserve">] &lt;-</w:t>
+      </w:r>
+      <w:r>
+        <w:rPr>
+          <w:rStyle w:val="StringTok"/>
+        </w:rPr>
+        <w:t xml:space="preserve"> </w:t>
+      </w:r>
+      <w:r>
+        <w:rPr>
+          <w:rStyle w:val="NormalTok"/>
+        </w:rPr>
+        <w:t xml:space="preserve">Pi</w:t>
+      </w:r>
+      <w:r>
+        <w:rPr>
+          <w:rStyle w:val="OperatorTok"/>
+        </w:rPr>
+        <w:t xml:space="preserve">$</w:t>
+      </w:r>
+      <w:r>
+        <w:rPr>
+          <w:rStyle w:val="NormalTok"/>
+        </w:rPr>
+        <w:t xml:space="preserve">annual_survivorship[</w:t>
+      </w:r>
+      <w:r>
+        <w:rPr>
+          <w:rStyle w:val="DecValTok"/>
+        </w:rPr>
+        <w:t xml:space="preserve">7</w:t>
+      </w:r>
+      <w:r>
+        <w:rPr>
+          <w:rStyle w:val="NormalTok"/>
+        </w:rPr>
+        <w:t xml:space="preserve">]</w:t>
+      </w:r>
+      <w:r>
+        <w:br w:type="textWrapping"/>
+      </w:r>
+      <w:r>
+        <w:rPr>
+          <w:rStyle w:val="NormalTok"/>
+        </w:rPr>
+        <w:t xml:space="preserve">  mat1</w:t>
+      </w:r>
+      <w:r>
+        <w:br w:type="textWrapping"/>
+      </w:r>
+      <w:r>
+        <w:rPr>
+          <w:rStyle w:val="NormalTok"/>
+        </w:rPr>
+        <w:t xml:space="preserve">  </w:t>
+      </w:r>
+      <w:r>
+        <w:rPr>
+          <w:rStyle w:val="CommentTok"/>
+        </w:rPr>
+        <w:t xml:space="preserve">#add Gs (off-diagonals)</w:t>
+      </w:r>
+      <w:r>
+        <w:br w:type="textWrapping"/>
+      </w:r>
+      <w:r>
+        <w:rPr>
+          <w:rStyle w:val="NormalTok"/>
+        </w:rPr>
+        <w:t xml:space="preserve">  mat1[</w:t>
+      </w:r>
+      <w:r>
+        <w:rPr>
+          <w:rStyle w:val="DecValTok"/>
+        </w:rPr>
+        <w:t xml:space="preserve">2</w:t>
+      </w:r>
+      <w:r>
+        <w:rPr>
+          <w:rStyle w:val="NormalTok"/>
+        </w:rPr>
+        <w:t xml:space="preserve">,</w:t>
+      </w:r>
+      <w:r>
+        <w:rPr>
+          <w:rStyle w:val="DecValTok"/>
+        </w:rPr>
+        <w:t xml:space="preserve">1</w:t>
+      </w:r>
+      <w:r>
+        <w:rPr>
+          <w:rStyle w:val="NormalTok"/>
+        </w:rPr>
+        <w:t xml:space="preserve">] &lt;-</w:t>
+      </w:r>
+      <w:r>
+        <w:rPr>
+          <w:rStyle w:val="StringTok"/>
+        </w:rPr>
+        <w:t xml:space="preserve"> </w:t>
+      </w:r>
+      <w:r>
+        <w:rPr>
+          <w:rStyle w:val="NormalTok"/>
+        </w:rPr>
+        <w:t xml:space="preserve">Gi</w:t>
+      </w:r>
+      <w:r>
+        <w:rPr>
+          <w:rStyle w:val="OperatorTok"/>
+        </w:rPr>
+        <w:t xml:space="preserve">$</w:t>
+      </w:r>
+      <w:r>
+        <w:rPr>
+          <w:rStyle w:val="NormalTok"/>
+        </w:rPr>
+        <w:t xml:space="preserve">annual_survivorship[</w:t>
+      </w:r>
+      <w:r>
+        <w:rPr>
+          <w:rStyle w:val="DecValTok"/>
+        </w:rPr>
+        <w:t xml:space="preserve">1</w:t>
+      </w:r>
+      <w:r>
+        <w:rPr>
+          <w:rStyle w:val="NormalTok"/>
+        </w:rPr>
+        <w:t xml:space="preserve">]</w:t>
+      </w:r>
+      <w:r>
+        <w:br w:type="textWrapping"/>
+      </w:r>
+      <w:r>
+        <w:rPr>
+          <w:rStyle w:val="NormalTok"/>
+        </w:rPr>
+        <w:t xml:space="preserve">  mat1[</w:t>
+      </w:r>
+      <w:r>
+        <w:rPr>
+          <w:rStyle w:val="DecValTok"/>
+        </w:rPr>
+        <w:t xml:space="preserve">3</w:t>
+      </w:r>
+      <w:r>
+        <w:rPr>
+          <w:rStyle w:val="NormalTok"/>
+        </w:rPr>
+        <w:t xml:space="preserve">,</w:t>
+      </w:r>
+      <w:r>
+        <w:rPr>
+          <w:rStyle w:val="DecValTok"/>
+        </w:rPr>
+        <w:t xml:space="preserve">2</w:t>
+      </w:r>
+      <w:r>
+        <w:rPr>
+          <w:rStyle w:val="NormalTok"/>
+        </w:rPr>
+        <w:t xml:space="preserve">] &lt;-</w:t>
+      </w:r>
+      <w:r>
+        <w:rPr>
+          <w:rStyle w:val="StringTok"/>
+        </w:rPr>
+        <w:t xml:space="preserve"> </w:t>
+      </w:r>
+      <w:r>
+        <w:rPr>
+          <w:rStyle w:val="NormalTok"/>
+        </w:rPr>
+        <w:t xml:space="preserve">Gi</w:t>
+      </w:r>
+      <w:r>
+        <w:rPr>
+          <w:rStyle w:val="OperatorTok"/>
+        </w:rPr>
+        <w:t xml:space="preserve">$</w:t>
+      </w:r>
+      <w:r>
+        <w:rPr>
+          <w:rStyle w:val="NormalTok"/>
+        </w:rPr>
+        <w:t xml:space="preserve">annual_survivorship[</w:t>
+      </w:r>
+      <w:r>
+        <w:rPr>
+          <w:rStyle w:val="DecValTok"/>
+        </w:rPr>
+        <w:t xml:space="preserve">2</w:t>
+      </w:r>
+      <w:r>
+        <w:rPr>
+          <w:rStyle w:val="NormalTok"/>
+        </w:rPr>
+        <w:t xml:space="preserve">]</w:t>
+      </w:r>
+      <w:r>
+        <w:br w:type="textWrapping"/>
+      </w:r>
+      <w:r>
+        <w:rPr>
+          <w:rStyle w:val="NormalTok"/>
+        </w:rPr>
+        <w:t xml:space="preserve">  mat1[</w:t>
+      </w:r>
+      <w:r>
+        <w:rPr>
+          <w:rStyle w:val="DecValTok"/>
+        </w:rPr>
+        <w:t xml:space="preserve">4</w:t>
+      </w:r>
+      <w:r>
+        <w:rPr>
+          <w:rStyle w:val="NormalTok"/>
+        </w:rPr>
+        <w:t xml:space="preserve">,</w:t>
+      </w:r>
+      <w:r>
+        <w:rPr>
+          <w:rStyle w:val="DecValTok"/>
+        </w:rPr>
+        <w:t xml:space="preserve">3</w:t>
+      </w:r>
+      <w:r>
+        <w:rPr>
+          <w:rStyle w:val="NormalTok"/>
+        </w:rPr>
+        <w:t xml:space="preserve">] &lt;-</w:t>
+      </w:r>
+      <w:r>
+        <w:rPr>
+          <w:rStyle w:val="StringTok"/>
+        </w:rPr>
+        <w:t xml:space="preserve"> </w:t>
+      </w:r>
+      <w:r>
+        <w:rPr>
+          <w:rStyle w:val="NormalTok"/>
+        </w:rPr>
+        <w:t xml:space="preserve">Gi</w:t>
+      </w:r>
+      <w:r>
+        <w:rPr>
+          <w:rStyle w:val="OperatorTok"/>
+        </w:rPr>
+        <w:t xml:space="preserve">$</w:t>
+      </w:r>
+      <w:r>
+        <w:rPr>
+          <w:rStyle w:val="NormalTok"/>
+        </w:rPr>
+        <w:t xml:space="preserve">annual_survivorship[</w:t>
+      </w:r>
+      <w:r>
+        <w:rPr>
+          <w:rStyle w:val="DecValTok"/>
+        </w:rPr>
+        <w:t xml:space="preserve">3</w:t>
+      </w:r>
+      <w:r>
+        <w:rPr>
+          <w:rStyle w:val="NormalTok"/>
+        </w:rPr>
+        <w:t xml:space="preserve">]</w:t>
+      </w:r>
+      <w:r>
+        <w:br w:type="textWrapping"/>
+      </w:r>
+      <w:r>
+        <w:rPr>
+          <w:rStyle w:val="NormalTok"/>
+        </w:rPr>
+        <w:t xml:space="preserve">  mat1[</w:t>
+      </w:r>
+      <w:r>
+        <w:rPr>
+          <w:rStyle w:val="DecValTok"/>
+        </w:rPr>
+        <w:t xml:space="preserve">5</w:t>
+      </w:r>
+      <w:r>
+        <w:rPr>
+          <w:rStyle w:val="NormalTok"/>
+        </w:rPr>
+        <w:t xml:space="preserve">,</w:t>
+      </w:r>
+      <w:r>
+        <w:rPr>
+          <w:rStyle w:val="DecValTok"/>
+        </w:rPr>
+        <w:t xml:space="preserve">4</w:t>
+      </w:r>
+      <w:r>
+        <w:rPr>
+          <w:rStyle w:val="NormalTok"/>
+        </w:rPr>
+        <w:t xml:space="preserve">] &lt;-</w:t>
+      </w:r>
+      <w:r>
+        <w:rPr>
+          <w:rStyle w:val="StringTok"/>
+        </w:rPr>
+        <w:t xml:space="preserve"> </w:t>
+      </w:r>
+      <w:r>
+        <w:rPr>
+          <w:rStyle w:val="NormalTok"/>
+        </w:rPr>
+        <w:t xml:space="preserve">Gi</w:t>
+      </w:r>
+      <w:r>
+        <w:rPr>
+          <w:rStyle w:val="OperatorTok"/>
+        </w:rPr>
+        <w:t xml:space="preserve">$</w:t>
+      </w:r>
+      <w:r>
+        <w:rPr>
+          <w:rStyle w:val="NormalTok"/>
+        </w:rPr>
+        <w:t xml:space="preserve">annual_survivorship[</w:t>
+      </w:r>
+      <w:r>
+        <w:rPr>
+          <w:rStyle w:val="DecValTok"/>
+        </w:rPr>
+        <w:t xml:space="preserve">4</w:t>
+      </w:r>
+      <w:r>
+        <w:rPr>
+          <w:rStyle w:val="NormalTok"/>
+        </w:rPr>
+        <w:t xml:space="preserve">]</w:t>
+      </w:r>
+      <w:r>
+        <w:br w:type="textWrapping"/>
+      </w:r>
+      <w:r>
+        <w:rPr>
+          <w:rStyle w:val="NormalTok"/>
+        </w:rPr>
+        <w:t xml:space="preserve">  mat1[</w:t>
+      </w:r>
+      <w:r>
+        <w:rPr>
+          <w:rStyle w:val="DecValTok"/>
+        </w:rPr>
+        <w:t xml:space="preserve">6</w:t>
+      </w:r>
+      <w:r>
+        <w:rPr>
+          <w:rStyle w:val="NormalTok"/>
+        </w:rPr>
+        <w:t xml:space="preserve">,</w:t>
+      </w:r>
+      <w:r>
+        <w:rPr>
+          <w:rStyle w:val="DecValTok"/>
+        </w:rPr>
+        <w:t xml:space="preserve">5</w:t>
+      </w:r>
+      <w:r>
+        <w:rPr>
+          <w:rStyle w:val="NormalTok"/>
+        </w:rPr>
+        <w:t xml:space="preserve">] &lt;-</w:t>
+      </w:r>
+      <w:r>
+        <w:rPr>
+          <w:rStyle w:val="StringTok"/>
+        </w:rPr>
+        <w:t xml:space="preserve"> </w:t>
+      </w:r>
+      <w:r>
+        <w:rPr>
+          <w:rStyle w:val="NormalTok"/>
+        </w:rPr>
+        <w:t xml:space="preserve">Gi</w:t>
+      </w:r>
+      <w:r>
+        <w:rPr>
+          <w:rStyle w:val="OperatorTok"/>
+        </w:rPr>
+        <w:t xml:space="preserve">$</w:t>
+      </w:r>
+      <w:r>
+        <w:rPr>
+          <w:rStyle w:val="NormalTok"/>
+        </w:rPr>
+        <w:t xml:space="preserve">annual_survivorship[</w:t>
+      </w:r>
+      <w:r>
+        <w:rPr>
+          <w:rStyle w:val="DecValTok"/>
+        </w:rPr>
+        <w:t xml:space="preserve">5</w:t>
+      </w:r>
+      <w:r>
+        <w:rPr>
+          <w:rStyle w:val="NormalTok"/>
+        </w:rPr>
+        <w:t xml:space="preserve">]</w:t>
+      </w:r>
+      <w:r>
+        <w:br w:type="textWrapping"/>
+      </w:r>
+      <w:r>
+        <w:rPr>
+          <w:rStyle w:val="NormalTok"/>
+        </w:rPr>
+        <w:t xml:space="preserve">  mat1[</w:t>
+      </w:r>
+      <w:r>
+        <w:rPr>
+          <w:rStyle w:val="DecValTok"/>
+        </w:rPr>
+        <w:t xml:space="preserve">7</w:t>
+      </w:r>
+      <w:r>
+        <w:rPr>
+          <w:rStyle w:val="NormalTok"/>
+        </w:rPr>
+        <w:t xml:space="preserve">,</w:t>
+      </w:r>
+      <w:r>
+        <w:rPr>
+          <w:rStyle w:val="DecValTok"/>
+        </w:rPr>
+        <w:t xml:space="preserve">6</w:t>
+      </w:r>
+      <w:r>
+        <w:rPr>
+          <w:rStyle w:val="NormalTok"/>
+        </w:rPr>
+        <w:t xml:space="preserve">] &lt;-</w:t>
+      </w:r>
+      <w:r>
+        <w:rPr>
+          <w:rStyle w:val="StringTok"/>
+        </w:rPr>
+        <w:t xml:space="preserve"> </w:t>
+      </w:r>
+      <w:r>
+        <w:rPr>
+          <w:rStyle w:val="NormalTok"/>
+        </w:rPr>
+        <w:t xml:space="preserve">Gi</w:t>
+      </w:r>
+      <w:r>
+        <w:rPr>
+          <w:rStyle w:val="OperatorTok"/>
+        </w:rPr>
+        <w:t xml:space="preserve">$</w:t>
+      </w:r>
+      <w:r>
+        <w:rPr>
+          <w:rStyle w:val="NormalTok"/>
+        </w:rPr>
+        <w:t xml:space="preserve">annual_survivorship[</w:t>
+      </w:r>
+      <w:r>
+        <w:rPr>
+          <w:rStyle w:val="DecValTok"/>
+        </w:rPr>
+        <w:t xml:space="preserve">6</w:t>
+      </w:r>
+      <w:r>
+        <w:rPr>
+          <w:rStyle w:val="NormalTok"/>
+        </w:rPr>
+        <w:t xml:space="preserve">] </w:t>
+      </w:r>
+      <w:r>
+        <w:br w:type="textWrapping"/>
+      </w:r>
+      <w:r>
+        <w:rPr>
+          <w:rStyle w:val="NormalTok"/>
+        </w:rPr>
+        <w:t xml:space="preserve">  </w:t>
+      </w:r>
+      <w:r>
+        <w:rPr>
+          <w:rStyle w:val="KeywordTok"/>
+        </w:rPr>
+        <w:t xml:space="preserve">return</w:t>
+      </w:r>
+      <w:r>
+        <w:rPr>
+          <w:rStyle w:val="NormalTok"/>
+        </w:rPr>
+        <w:t xml:space="preserve">(mat1)</w:t>
+      </w:r>
+      <w:r>
+        <w:br w:type="textWrapping"/>
+      </w:r>
+      <w:r>
+        <w:rPr>
+          <w:rStyle w:val="NormalTok"/>
+        </w:rPr>
+        <w:t xml:space="preserve">}</w:t>
+      </w:r>
+    </w:p>
+    <w:p>
+      <w:pPr>
+        <w:pStyle w:val="FirstParagraph"/>
+      </w:pPr>
+      <w:r>
+        <w:rPr>
+          <w:b/>
+        </w:rPr>
         <w:t xml:space="preserve">Table 4</w:t>
       </w:r>
       <w:r>
@@ -119,7 +1674,7 @@
         <w:rPr>
           <w:rStyle w:val="NormalTok"/>
         </w:rPr>
-        <w:t xml:space="preserve">A</w:t>
+        <w:t xml:space="preserve">mat1</w:t>
       </w:r>
     </w:p>
     <w:p>
@@ -194,334 +1749,6 @@
           <w:rStyle w:val="VerbatimChar"/>
         </w:rPr>
         <w:t xml:space="preserve">## [7,] 0.0000 0.00000000 0.00000000 0.00000000   0.0000 0.8091  0.8086329</w:t>
-      </w:r>
-    </w:p>
-    <w:p>
-      <w:pPr>
-        <w:pStyle w:val="FirstParagraph"/>
-      </w:pPr>
-      <w:r>
-        <w:rPr>
-          <w:b/>
-        </w:rPr>
-        <w:t xml:space="preserve">Have started trying to make a function for 'matrixing'</w:t>
-      </w:r>
-    </w:p>
-    <w:p>
-      <w:pPr>
-        <w:pStyle w:val="SourceCode"/>
-      </w:pPr>
-      <w:r>
-        <w:rPr>
-          <w:rStyle w:val="CommentTok"/>
-        </w:rPr>
-        <w:t xml:space="preserve">#{</w:t>
-      </w:r>
-      <w:r>
-        <w:br w:type="textWrapping"/>
-      </w:r>
-      <w:r>
-        <w:rPr>
-          <w:rStyle w:val="CommentTok"/>
-        </w:rPr>
-        <w:t xml:space="preserve">#  fecs &lt;- select(table.3, fecundity)</w:t>
-      </w:r>
-      <w:r>
-        <w:br w:type="textWrapping"/>
-      </w:r>
-      <w:r>
-        <w:rPr>
-          <w:rStyle w:val="CommentTok"/>
-        </w:rPr>
-        <w:t xml:space="preserve">#  pi &lt;- select(table.3, annual_survivorship)</w:t>
-      </w:r>
-      <w:r>
-        <w:br w:type="textWrapping"/>
-      </w:r>
-      <w:r>
-        <w:rPr>
-          <w:rStyle w:val="CommentTok"/>
-        </w:rPr>
-        <w:t xml:space="preserve">#  di &lt;-select(table.3, stage_duration)</w:t>
-      </w:r>
-      <w:r>
-        <w:br w:type="textWrapping"/>
-      </w:r>
-      <w:r>
-        <w:rPr>
-          <w:rStyle w:val="CommentTok"/>
-        </w:rPr>
-        <w:t xml:space="preserve">#  Pi &lt;- ((1 - (pi^(di - 1)))/(1 - (pi^di)))*pi</w:t>
-      </w:r>
-      <w:r>
-        <w:br w:type="textWrapping"/>
-      </w:r>
-      <w:r>
-        <w:rPr>
-          <w:rStyle w:val="CommentTok"/>
-        </w:rPr>
-        <w:t xml:space="preserve">#  Gi &lt;- (pi^di*(1 - pi))/(1 - pi^di)</w:t>
-      </w:r>
-      <w:r>
-        <w:br w:type="textWrapping"/>
-      </w:r>
-      <w:r>
-        <w:rPr>
-          <w:rStyle w:val="CommentTok"/>
-        </w:rPr>
-        <w:t xml:space="preserve">#  mat1 &lt;- matrix(0, nrow = 7, ncol = 7)</w:t>
-      </w:r>
-      <w:r>
-        <w:br w:type="textWrapping"/>
-      </w:r>
-      <w:r>
-        <w:rPr>
-          <w:rStyle w:val="CommentTok"/>
-        </w:rPr>
-        <w:t xml:space="preserve">#  for (i in 2:7) {</w:t>
-      </w:r>
-      <w:r>
-        <w:br w:type="textWrapping"/>
-      </w:r>
-      <w:r>
-        <w:rPr>
-          <w:rStyle w:val="CommentTok"/>
-        </w:rPr>
-        <w:t xml:space="preserve">#    for (j in 2:7) mat1[i, j] &lt;- {</w:t>
-      </w:r>
-      <w:r>
-        <w:br w:type="textWrapping"/>
-      </w:r>
-      <w:r>
-        <w:rPr>
-          <w:rStyle w:val="CommentTok"/>
-        </w:rPr>
-        <w:t xml:space="preserve">#     x &lt;- subset(stage_duration, stage_duration == j)</w:t>
-      </w:r>
-      <w:r>
-        <w:br w:type="textWrapping"/>
-      </w:r>
-      <w:r>
-        <w:rPr>
-          <w:rStyle w:val="CommentTok"/>
-        </w:rPr>
-        <w:t xml:space="preserve">#      jT &lt;- nrow(x)</w:t>
-      </w:r>
-      <w:r>
-        <w:br w:type="textWrapping"/>
-      </w:r>
-      <w:r>
-        <w:rPr>
-          <w:rStyle w:val="CommentTok"/>
-        </w:rPr>
-        <w:t xml:space="preserve">#      iT &lt;- sum(x$stage_duration == i)</w:t>
-      </w:r>
-      <w:r>
-        <w:br w:type="textWrapping"/>
-      </w:r>
-      <w:r>
-        <w:rPr>
-          <w:rStyle w:val="CommentTok"/>
-        </w:rPr>
-        <w:t xml:space="preserve">#      iT/jT</w:t>
-      </w:r>
-      <w:r>
-        <w:br w:type="textWrapping"/>
-      </w:r>
-      <w:r>
-        <w:rPr>
-          <w:rStyle w:val="CommentTok"/>
-        </w:rPr>
-        <w:t xml:space="preserve">#    }</w:t>
-      </w:r>
-      <w:r>
-        <w:br w:type="textWrapping"/>
-      </w:r>
-      <w:r>
-        <w:rPr>
-          <w:rStyle w:val="CommentTok"/>
-        </w:rPr>
-        <w:t xml:space="preserve">#  }</w:t>
-      </w:r>
-      <w:r>
-        <w:br w:type="textWrapping"/>
-      </w:r>
-      <w:r>
-        <w:rPr>
-          <w:rStyle w:val="CommentTok"/>
-        </w:rPr>
-        <w:t xml:space="preserve">#  #add Fs</w:t>
-      </w:r>
-      <w:r>
-        <w:br w:type="textWrapping"/>
-      </w:r>
-      <w:r>
-        <w:rPr>
-          <w:rStyle w:val="CommentTok"/>
-        </w:rPr>
-        <w:t xml:space="preserve">#  mat1[1,] &lt;- life_table$fecundity </w:t>
-      </w:r>
-      <w:r>
-        <w:br w:type="textWrapping"/>
-      </w:r>
-      <w:r>
-        <w:rPr>
-          <w:rStyle w:val="CommentTok"/>
-        </w:rPr>
-        <w:t xml:space="preserve">#  #add Ps </w:t>
-      </w:r>
-      <w:r>
-        <w:br w:type="textWrapping"/>
-      </w:r>
-      <w:r>
-        <w:rPr>
-          <w:rStyle w:val="CommentTok"/>
-        </w:rPr>
-        <w:t xml:space="preserve">#  mat1[1,1] &lt;- Pi$annual_survivorship[1] </w:t>
-      </w:r>
-      <w:r>
-        <w:br w:type="textWrapping"/>
-      </w:r>
-      <w:r>
-        <w:rPr>
-          <w:rStyle w:val="CommentTok"/>
-        </w:rPr>
-        <w:t xml:space="preserve">#  mat1[2,2] &lt;- Pi$annual_survivorship[2] </w:t>
-      </w:r>
-      <w:r>
-        <w:br w:type="textWrapping"/>
-      </w:r>
-      <w:r>
-        <w:rPr>
-          <w:rStyle w:val="CommentTok"/>
-        </w:rPr>
-        <w:t xml:space="preserve">#  mat1[3,3] &lt;- Pi$annual_survivorship[3]</w:t>
-      </w:r>
-      <w:r>
-        <w:br w:type="textWrapping"/>
-      </w:r>
-      <w:r>
-        <w:rPr>
-          <w:rStyle w:val="CommentTok"/>
-        </w:rPr>
-        <w:t xml:space="preserve">#  mat1[4,4] &lt;- Pi$annual_survivorship[4]</w:t>
-      </w:r>
-      <w:r>
-        <w:br w:type="textWrapping"/>
-      </w:r>
-      <w:r>
-        <w:rPr>
-          <w:rStyle w:val="CommentTok"/>
-        </w:rPr>
-        <w:t xml:space="preserve">#  mat1[5,5] &lt;- Pi$annual_survivorship[5]</w:t>
-      </w:r>
-      <w:r>
-        <w:br w:type="textWrapping"/>
-      </w:r>
-      <w:r>
-        <w:rPr>
-          <w:rStyle w:val="CommentTok"/>
-        </w:rPr>
-        <w:t xml:space="preserve">#  mat1[6,6] &lt;- Pi$annual_survivorship[6]</w:t>
-      </w:r>
-      <w:r>
-        <w:br w:type="textWrapping"/>
-      </w:r>
-      <w:r>
-        <w:rPr>
-          <w:rStyle w:val="CommentTok"/>
-        </w:rPr>
-        <w:t xml:space="preserve">#  mat1[7,7] &lt;- Pi$annual_survivorship[7]</w:t>
-      </w:r>
-      <w:r>
-        <w:br w:type="textWrapping"/>
-      </w:r>
-      <w:r>
-        <w:rPr>
-          <w:rStyle w:val="CommentTok"/>
-        </w:rPr>
-        <w:t xml:space="preserve"># mat1</w:t>
-      </w:r>
-      <w:r>
-        <w:br w:type="textWrapping"/>
-      </w:r>
-      <w:r>
-        <w:rPr>
-          <w:rStyle w:val="CommentTok"/>
-        </w:rPr>
-        <w:t xml:space="preserve">#  #add Gs </w:t>
-      </w:r>
-      <w:r>
-        <w:br w:type="textWrapping"/>
-      </w:r>
-      <w:r>
-        <w:rPr>
-          <w:rStyle w:val="CommentTok"/>
-        </w:rPr>
-        <w:t xml:space="preserve">#  mat1[2,1] &lt;- Gi$annual_survivorship[1]</w:t>
-      </w:r>
-      <w:r>
-        <w:br w:type="textWrapping"/>
-      </w:r>
-      <w:r>
-        <w:rPr>
-          <w:rStyle w:val="CommentTok"/>
-        </w:rPr>
-        <w:t xml:space="preserve">#  mat1[3,2] &lt;- Gi$annual_survivorship[2]</w:t>
-      </w:r>
-      <w:r>
-        <w:br w:type="textWrapping"/>
-      </w:r>
-      <w:r>
-        <w:rPr>
-          <w:rStyle w:val="CommentTok"/>
-        </w:rPr>
-        <w:t xml:space="preserve">#  mat1[4,3] &lt;- Gi$annual_survivorship[3]</w:t>
-      </w:r>
-      <w:r>
-        <w:br w:type="textWrapping"/>
-      </w:r>
-      <w:r>
-        <w:rPr>
-          <w:rStyle w:val="CommentTok"/>
-        </w:rPr>
-        <w:t xml:space="preserve">#  mat1[5,4] &lt;- Gi$annual_survivorship[4]</w:t>
-      </w:r>
-      <w:r>
-        <w:br w:type="textWrapping"/>
-      </w:r>
-      <w:r>
-        <w:rPr>
-          <w:rStyle w:val="CommentTok"/>
-        </w:rPr>
-        <w:t xml:space="preserve">#  mat1[6,5] &lt;- Gi$annual_survivorship[5]</w:t>
-      </w:r>
-      <w:r>
-        <w:br w:type="textWrapping"/>
-      </w:r>
-      <w:r>
-        <w:rPr>
-          <w:rStyle w:val="CommentTok"/>
-        </w:rPr>
-        <w:t xml:space="preserve">#  mat1[7,6] &lt;- Gi$annual_survivorship[6] </w:t>
-      </w:r>
-      <w:r>
-        <w:br w:type="textWrapping"/>
-      </w:r>
-      <w:r>
-        <w:rPr>
-          <w:rStyle w:val="CommentTok"/>
-        </w:rPr>
-        <w:t xml:space="preserve">#  return(mat1)</w:t>
-      </w:r>
-      <w:r>
-        <w:br w:type="textWrapping"/>
-      </w:r>
-      <w:r>
-        <w:rPr>
-          <w:rStyle w:val="CommentTok"/>
-        </w:rPr>
-        <w:t xml:space="preserve"># }</w:t>
       </w:r>
     </w:p>
     <w:p>
@@ -1624,6 +2851,336 @@
     </w:p>
     <w:p>
       <w:pPr>
+        <w:pStyle w:val="Heading1"/>
+      </w:pPr>
+      <w:bookmarkStart w:id="23" w:name="calculating-changes-in-rate-of-increase-r-resulting-from-simulated-changes-in-fecundity-and-survival-of-individual-life-history-stages-in-the-loggerhead-population-matrix-decresing-fecundity-and-survival-by-50"/>
+      <w:bookmarkEnd w:id="23"/>
+      <w:r>
+        <w:t xml:space="preserve">Calculating changes in rate of increase r resulting from simulated changes in fecundity and survival of individual life history stages in the loggerhead population matrix decresing fecundity and survival by 50%</w:t>
+      </w:r>
+    </w:p>
+    <w:p>
+      <w:pPr>
+        <w:pStyle w:val="SourceCode"/>
+      </w:pPr>
+      <w:r>
+        <w:rPr>
+          <w:rStyle w:val="VerbatimChar"/>
+        </w:rPr>
+        <w:t xml:space="preserve">## Warning in which.max(eigs.AFd[["values"]]): imaginary parts discarded in</w:t>
+      </w:r>
+      <w:r>
+        <w:br w:type="textWrapping"/>
+      </w:r>
+      <w:r>
+        <w:rPr>
+          <w:rStyle w:val="VerbatimChar"/>
+        </w:rPr>
+        <w:t xml:space="preserve">## coercion</w:t>
+      </w:r>
+    </w:p>
+    <w:p>
+      <w:pPr>
+        <w:pStyle w:val="SourceCode"/>
+      </w:pPr>
+      <w:r>
+        <w:rPr>
+          <w:rStyle w:val="VerbatimChar"/>
+        </w:rPr>
+        <w:t xml:space="preserve">## Warning in which.max(eigs.A1d[["values"]]): imaginary parts discarded in</w:t>
+      </w:r>
+      <w:r>
+        <w:br w:type="textWrapping"/>
+      </w:r>
+      <w:r>
+        <w:rPr>
+          <w:rStyle w:val="VerbatimChar"/>
+        </w:rPr>
+        <w:t xml:space="preserve">## coercion</w:t>
+      </w:r>
+    </w:p>
+    <w:p>
+      <w:pPr>
+        <w:pStyle w:val="SourceCode"/>
+      </w:pPr>
+      <w:r>
+        <w:rPr>
+          <w:rStyle w:val="VerbatimChar"/>
+        </w:rPr>
+        <w:t xml:space="preserve">## Warning in which.max(eigs.A2d[["values"]]): imaginary parts discarded in</w:t>
+      </w:r>
+      <w:r>
+        <w:br w:type="textWrapping"/>
+      </w:r>
+      <w:r>
+        <w:rPr>
+          <w:rStyle w:val="VerbatimChar"/>
+        </w:rPr>
+        <w:t xml:space="preserve">## coercion</w:t>
+      </w:r>
+    </w:p>
+    <w:p>
+      <w:pPr>
+        <w:pStyle w:val="SourceCode"/>
+      </w:pPr>
+      <w:r>
+        <w:rPr>
+          <w:rStyle w:val="VerbatimChar"/>
+        </w:rPr>
+        <w:t xml:space="preserve">## Warning in which.max(eigs.A3d[["values"]]): imaginary parts discarded in</w:t>
+      </w:r>
+      <w:r>
+        <w:br w:type="textWrapping"/>
+      </w:r>
+      <w:r>
+        <w:rPr>
+          <w:rStyle w:val="VerbatimChar"/>
+        </w:rPr>
+        <w:t xml:space="preserve">## coercion</w:t>
+      </w:r>
+    </w:p>
+    <w:p>
+      <w:pPr>
+        <w:pStyle w:val="SourceCode"/>
+      </w:pPr>
+      <w:r>
+        <w:rPr>
+          <w:rStyle w:val="VerbatimChar"/>
+        </w:rPr>
+        <w:t xml:space="preserve">## Warning in which.max(eigs.A4d[["values"]]): imaginary parts discarded in</w:t>
+      </w:r>
+      <w:r>
+        <w:br w:type="textWrapping"/>
+      </w:r>
+      <w:r>
+        <w:rPr>
+          <w:rStyle w:val="VerbatimChar"/>
+        </w:rPr>
+        <w:t xml:space="preserve">## coercion</w:t>
+      </w:r>
+    </w:p>
+    <w:p>
+      <w:pPr>
+        <w:pStyle w:val="SourceCode"/>
+      </w:pPr>
+      <w:r>
+        <w:rPr>
+          <w:rStyle w:val="VerbatimChar"/>
+        </w:rPr>
+        <w:t xml:space="preserve">## Warning in which.max(eigs.A5d[["values"]]): imaginary parts discarded in</w:t>
+      </w:r>
+      <w:r>
+        <w:br w:type="textWrapping"/>
+      </w:r>
+      <w:r>
+        <w:rPr>
+          <w:rStyle w:val="VerbatimChar"/>
+        </w:rPr>
+        <w:t xml:space="preserve">## coercion</w:t>
+      </w:r>
+    </w:p>
+    <w:p>
+      <w:pPr>
+        <w:pStyle w:val="SourceCode"/>
+      </w:pPr>
+      <w:r>
+        <w:rPr>
+          <w:rStyle w:val="VerbatimChar"/>
+        </w:rPr>
+        <w:t xml:space="preserve">## Warning in which.max(eigs.A6d[["values"]]): imaginary parts discarded in</w:t>
+      </w:r>
+      <w:r>
+        <w:br w:type="textWrapping"/>
+      </w:r>
+      <w:r>
+        <w:rPr>
+          <w:rStyle w:val="VerbatimChar"/>
+        </w:rPr>
+        <w:t xml:space="preserve">## coercion</w:t>
+      </w:r>
+    </w:p>
+    <w:p>
+      <w:pPr>
+        <w:pStyle w:val="SourceCode"/>
+      </w:pPr>
+      <w:r>
+        <w:rPr>
+          <w:rStyle w:val="VerbatimChar"/>
+        </w:rPr>
+        <w:t xml:space="preserve">## Warning in which.max(eigs.A7d[["values"]]): imaginary parts discarded in</w:t>
+      </w:r>
+      <w:r>
+        <w:br w:type="textWrapping"/>
+      </w:r>
+      <w:r>
+        <w:rPr>
+          <w:rStyle w:val="VerbatimChar"/>
+        </w:rPr>
+        <w:t xml:space="preserve">## coercion</w:t>
+      </w:r>
+    </w:p>
+    <w:p>
+      <w:pPr>
+        <w:pStyle w:val="SourceCode"/>
+      </w:pPr>
+      <w:r>
+        <w:rPr>
+          <w:rStyle w:val="VerbatimChar"/>
+        </w:rPr>
+        <w:t xml:space="preserve">## Warning in which.max(eigs.AFi[["values"]]): imaginary parts discarded in</w:t>
+      </w:r>
+      <w:r>
+        <w:br w:type="textWrapping"/>
+      </w:r>
+      <w:r>
+        <w:rPr>
+          <w:rStyle w:val="VerbatimChar"/>
+        </w:rPr>
+        <w:t xml:space="preserve">## coercion</w:t>
+      </w:r>
+    </w:p>
+    <w:p>
+      <w:pPr>
+        <w:pStyle w:val="SourceCode"/>
+      </w:pPr>
+      <w:r>
+        <w:rPr>
+          <w:rStyle w:val="VerbatimChar"/>
+        </w:rPr>
+        <w:t xml:space="preserve">## Warning in which.max(eigs.A1i[["values"]]): imaginary parts discarded in</w:t>
+      </w:r>
+      <w:r>
+        <w:br w:type="textWrapping"/>
+      </w:r>
+      <w:r>
+        <w:rPr>
+          <w:rStyle w:val="VerbatimChar"/>
+        </w:rPr>
+        <w:t xml:space="preserve">## coercion</w:t>
+      </w:r>
+    </w:p>
+    <w:p>
+      <w:pPr>
+        <w:pStyle w:val="SourceCode"/>
+      </w:pPr>
+      <w:r>
+        <w:rPr>
+          <w:rStyle w:val="VerbatimChar"/>
+        </w:rPr>
+        <w:t xml:space="preserve">## Warning in which.max(eigs.A2i[["values"]]): imaginary parts discarded in</w:t>
+      </w:r>
+      <w:r>
+        <w:br w:type="textWrapping"/>
+      </w:r>
+      <w:r>
+        <w:rPr>
+          <w:rStyle w:val="VerbatimChar"/>
+        </w:rPr>
+        <w:t xml:space="preserve">## coercion</w:t>
+      </w:r>
+    </w:p>
+    <w:p>
+      <w:pPr>
+        <w:pStyle w:val="SourceCode"/>
+      </w:pPr>
+      <w:r>
+        <w:rPr>
+          <w:rStyle w:val="VerbatimChar"/>
+        </w:rPr>
+        <w:t xml:space="preserve">## Warning in which.max(eigs.A3i[["values"]]): imaginary parts discarded in</w:t>
+      </w:r>
+      <w:r>
+        <w:br w:type="textWrapping"/>
+      </w:r>
+      <w:r>
+        <w:rPr>
+          <w:rStyle w:val="VerbatimChar"/>
+        </w:rPr>
+        <w:t xml:space="preserve">## coercion</w:t>
+      </w:r>
+    </w:p>
+    <w:p>
+      <w:pPr>
+        <w:pStyle w:val="SourceCode"/>
+      </w:pPr>
+      <w:r>
+        <w:rPr>
+          <w:rStyle w:val="VerbatimChar"/>
+        </w:rPr>
+        <w:t xml:space="preserve">## Warning in which.max(eigs.A4i[["values"]]): imaginary parts discarded in</w:t>
+      </w:r>
+      <w:r>
+        <w:br w:type="textWrapping"/>
+      </w:r>
+      <w:r>
+        <w:rPr>
+          <w:rStyle w:val="VerbatimChar"/>
+        </w:rPr>
+        <w:t xml:space="preserve">## coercion</w:t>
+      </w:r>
+    </w:p>
+    <w:p>
+      <w:pPr>
+        <w:pStyle w:val="SourceCode"/>
+      </w:pPr>
+      <w:r>
+        <w:rPr>
+          <w:rStyle w:val="VerbatimChar"/>
+        </w:rPr>
+        <w:t xml:space="preserve">## Warning in which.max(eigs.A5i[["values"]]): imaginary parts discarded in</w:t>
+      </w:r>
+      <w:r>
+        <w:br w:type="textWrapping"/>
+      </w:r>
+      <w:r>
+        <w:rPr>
+          <w:rStyle w:val="VerbatimChar"/>
+        </w:rPr>
+        <w:t xml:space="preserve">## coercion</w:t>
+      </w:r>
+    </w:p>
+    <w:p>
+      <w:pPr>
+        <w:pStyle w:val="SourceCode"/>
+      </w:pPr>
+      <w:r>
+        <w:rPr>
+          <w:rStyle w:val="VerbatimChar"/>
+        </w:rPr>
+        <w:t xml:space="preserve">## Warning in which.max(eigs.A6i[["values"]]): imaginary parts discarded in</w:t>
+      </w:r>
+      <w:r>
+        <w:br w:type="textWrapping"/>
+      </w:r>
+      <w:r>
+        <w:rPr>
+          <w:rStyle w:val="VerbatimChar"/>
+        </w:rPr>
+        <w:t xml:space="preserve">## coercion</w:t>
+      </w:r>
+    </w:p>
+    <w:p>
+      <w:pPr>
+        <w:pStyle w:val="SourceCode"/>
+      </w:pPr>
+      <w:r>
+        <w:rPr>
+          <w:rStyle w:val="VerbatimChar"/>
+        </w:rPr>
+        <w:t xml:space="preserve">## Warning in which.max(eigs.A7i[["values"]]): imaginary parts discarded in</w:t>
+      </w:r>
+      <w:r>
+        <w:br w:type="textWrapping"/>
+      </w:r>
+      <w:r>
+        <w:rPr>
+          <w:rStyle w:val="VerbatimChar"/>
+        </w:rPr>
+        <w:t xml:space="preserve">## coercion</w:t>
+      </w:r>
+    </w:p>
+    <w:p>
+      <w:pPr>
         <w:pStyle w:val="FirstParagraph"/>
       </w:pPr>
       <w:r>
@@ -1638,288 +3195,9 @@
       <w:r>
         <w:t xml:space="preserve">Changes in rate of increase r resulting from sim- ulated changes in fecundity and survival of individual life history stages in the loggerhead population matrix (remaining components held constant). The dashed line represents the r determined in the baseline run on the initial matrix.</w:t>
       </w:r>
-    </w:p>
-    <w:p>
-      <w:pPr>
-        <w:pStyle w:val="SourceCode"/>
-      </w:pPr>
-      <w:r>
-        <w:rPr>
-          <w:rStyle w:val="NormalTok"/>
-        </w:rPr>
-        <w:t xml:space="preserve">r &lt;-</w:t>
-      </w:r>
-      <w:r>
-        <w:rPr>
-          <w:rStyle w:val="StringTok"/>
-        </w:rPr>
-        <w:t xml:space="preserve"> </w:t>
-      </w:r>
-      <w:r>
-        <w:rPr>
-          <w:rStyle w:val="KeywordTok"/>
-        </w:rPr>
-        <w:t xml:space="preserve">log</w:t>
-      </w:r>
-      <w:r>
-        <w:rPr>
-          <w:rStyle w:val="NormalTok"/>
-        </w:rPr>
-        <w:t xml:space="preserve">(L1)</w:t>
-      </w:r>
-      <w:r>
-        <w:br w:type="textWrapping"/>
-      </w:r>
-      <w:r>
-        <w:rPr>
-          <w:rStyle w:val="NormalTok"/>
-        </w:rPr>
-        <w:t xml:space="preserve">exp &lt;-</w:t>
-      </w:r>
-      <w:r>
-        <w:rPr>
-          <w:rStyle w:val="StringTok"/>
-        </w:rPr>
-        <w:t xml:space="preserve"> </w:t>
-      </w:r>
-      <w:r>
-        <w:rPr>
-          <w:rStyle w:val="NormalTok"/>
-        </w:rPr>
-        <w:t xml:space="preserve">(</w:t>
-      </w:r>
-      <w:r>
-        <w:rPr>
-          <w:rStyle w:val="KeywordTok"/>
-        </w:rPr>
-        <w:t xml:space="preserve">Re</w:t>
-      </w:r>
-      <w:r>
-        <w:rPr>
-          <w:rStyle w:val="NormalTok"/>
-        </w:rPr>
-        <w:t xml:space="preserve">(eigs.A[[</w:t>
-      </w:r>
-      <w:r>
-        <w:rPr>
-          <w:rStyle w:val="StringTok"/>
-        </w:rPr>
-        <w:t xml:space="preserve">"values"</w:t>
-      </w:r>
-      <w:r>
-        <w:rPr>
-          <w:rStyle w:val="NormalTok"/>
-        </w:rPr>
-        <w:t xml:space="preserve">]]))</w:t>
-      </w:r>
-      <w:r>
-        <w:rPr>
-          <w:rStyle w:val="OperatorTok"/>
-        </w:rPr>
-        <w:t xml:space="preserve">^</w:t>
-      </w:r>
-      <w:r>
-        <w:rPr>
-          <w:rStyle w:val="DecValTok"/>
-        </w:rPr>
-        <w:t xml:space="preserve">2</w:t>
-      </w:r>
-      <w:r>
-        <w:br w:type="textWrapping"/>
-      </w:r>
-      <w:r>
-        <w:rPr>
-          <w:rStyle w:val="NormalTok"/>
-        </w:rPr>
-        <w:t xml:space="preserve">rs &lt;-</w:t>
-      </w:r>
-      <w:r>
-        <w:rPr>
-          <w:rStyle w:val="StringTok"/>
-        </w:rPr>
-        <w:t xml:space="preserve"> </w:t>
-      </w:r>
-      <w:r>
-        <w:rPr>
-          <w:rStyle w:val="KeywordTok"/>
-        </w:rPr>
-        <w:t xml:space="preserve">sqrt</w:t>
-      </w:r>
-      <w:r>
-        <w:rPr>
-          <w:rStyle w:val="NormalTok"/>
-        </w:rPr>
-        <w:t xml:space="preserve">(exp)</w:t>
-      </w:r>
-      <w:r>
-        <w:br w:type="textWrapping"/>
-      </w:r>
-      <w:r>
-        <w:rPr>
-          <w:rStyle w:val="NormalTok"/>
-        </w:rPr>
-        <w:t xml:space="preserve">stage &lt;-</w:t>
-      </w:r>
-      <w:r>
-        <w:rPr>
-          <w:rStyle w:val="StringTok"/>
-        </w:rPr>
-        <w:t xml:space="preserve"> </w:t>
-      </w:r>
-      <w:r>
-        <w:rPr>
-          <w:rStyle w:val="KeywordTok"/>
-        </w:rPr>
-        <w:t xml:space="preserve">c</w:t>
-      </w:r>
-      <w:r>
-        <w:rPr>
-          <w:rStyle w:val="NormalTok"/>
-        </w:rPr>
-        <w:t xml:space="preserve">(</w:t>
-      </w:r>
-      <w:r>
-        <w:rPr>
-          <w:rStyle w:val="StringTok"/>
-        </w:rPr>
-        <w:t xml:space="preserve">"Eggs/Hatchlings"</w:t>
-      </w:r>
-      <w:r>
-        <w:rPr>
-          <w:rStyle w:val="NormalTok"/>
-        </w:rPr>
-        <w:t xml:space="preserve">, </w:t>
-      </w:r>
-      <w:r>
-        <w:rPr>
-          <w:rStyle w:val="StringTok"/>
-        </w:rPr>
-        <w:t xml:space="preserve">"Small Juveniles"</w:t>
-      </w:r>
-      <w:r>
-        <w:rPr>
-          <w:rStyle w:val="NormalTok"/>
-        </w:rPr>
-        <w:t xml:space="preserve">, </w:t>
-      </w:r>
-      <w:r>
-        <w:rPr>
-          <w:rStyle w:val="StringTok"/>
-        </w:rPr>
-        <w:t xml:space="preserve">"Large Juveniles"</w:t>
-      </w:r>
-      <w:r>
-        <w:rPr>
-          <w:rStyle w:val="NormalTok"/>
-        </w:rPr>
-        <w:t xml:space="preserve">, </w:t>
-      </w:r>
-      <w:r>
-        <w:rPr>
-          <w:rStyle w:val="StringTok"/>
-        </w:rPr>
-        <w:t xml:space="preserve">"Subadults"</w:t>
-      </w:r>
-      <w:r>
-        <w:rPr>
-          <w:rStyle w:val="NormalTok"/>
-        </w:rPr>
-        <w:t xml:space="preserve">, </w:t>
-      </w:r>
-      <w:r>
-        <w:rPr>
-          <w:rStyle w:val="StringTok"/>
-        </w:rPr>
-        <w:t xml:space="preserve">"Novice Breeders"</w:t>
-      </w:r>
-      <w:r>
-        <w:rPr>
-          <w:rStyle w:val="NormalTok"/>
-        </w:rPr>
-        <w:t xml:space="preserve">, </w:t>
-      </w:r>
-      <w:r>
-        <w:rPr>
-          <w:rStyle w:val="StringTok"/>
-        </w:rPr>
-        <w:t xml:space="preserve">"1st-yr Remigrants"</w:t>
-      </w:r>
-      <w:r>
-        <w:rPr>
-          <w:rStyle w:val="NormalTok"/>
-        </w:rPr>
-        <w:t xml:space="preserve">, </w:t>
-      </w:r>
-      <w:r>
-        <w:rPr>
-          <w:rStyle w:val="StringTok"/>
-        </w:rPr>
-        <w:t xml:space="preserve">"Mature Breeders"</w:t>
-      </w:r>
-      <w:r>
-        <w:rPr>
-          <w:rStyle w:val="NormalTok"/>
-        </w:rPr>
-        <w:t xml:space="preserve">)</w:t>
-      </w:r>
-      <w:r>
-        <w:br w:type="textWrapping"/>
-      </w:r>
-      <w:r>
-        <w:rPr>
-          <w:rStyle w:val="NormalTok"/>
-        </w:rPr>
-        <w:t xml:space="preserve">changes &lt;-</w:t>
-      </w:r>
-      <w:r>
-        <w:rPr>
-          <w:rStyle w:val="StringTok"/>
-        </w:rPr>
-        <w:t xml:space="preserve"> </w:t>
-      </w:r>
-      <w:r>
-        <w:rPr>
-          <w:rStyle w:val="KeywordTok"/>
-        </w:rPr>
-        <w:t xml:space="preserve">data.frame</w:t>
-      </w:r>
-      <w:r>
-        <w:rPr>
-          <w:rStyle w:val="NormalTok"/>
-        </w:rPr>
-        <w:t xml:space="preserve">(stage, rs)</w:t>
-      </w:r>
-      <w:r>
-        <w:br w:type="textWrapping"/>
-      </w:r>
-      <w:r>
-        <w:rPr>
-          <w:rStyle w:val="CommentTok"/>
-        </w:rPr>
-        <w:t xml:space="preserve">#ggplot(changes, aes(x = stage, y = rs)) + geom_bar()</w:t>
-      </w:r>
-    </w:p>
-    <w:p>
-      <w:pPr>
-        <w:pStyle w:val="FirstParagraph"/>
-      </w:pPr>
-      <w:r>
-        <w:rPr>
-          <w:b/>
-        </w:rPr>
-        <w:t xml:space="preserve">Figure 3</w:t>
-      </w:r>
-      <w:r>
-        <w:t xml:space="preserve"> </w:t>
-      </w:r>
-      <w:r>
-        <w:t xml:space="preserve">The elasticity, or proportional sensitivity of lambda to changes in fecundity, F, survival while remainging in the same stage (P) and survival with growth (G). Because the elasticities of this matriz sum to 1, they can be compared directly in terms of their contribution to the population growth rate r.</w:t>
-      </w:r>
-    </w:p>
-    <w:p>
-      <w:pPr>
-        <w:pStyle w:val="BodyText"/>
-      </w:pPr>
+      <w:r>
+        <w:t xml:space="preserve"> </w:t>
+      </w:r>
       <w:r>
         <w:drawing>
           <wp:inline>
@@ -1936,7 +3214,7 @@
                     </pic:cNvPicPr>
                   </pic:nvPicPr>
                   <pic:blipFill>
-                    <a:blip r:embed="rId23"/>
+                    <a:blip r:embed="rId24"/>
                     <a:stretch>
                       <a:fillRect/>
                     </a:stretch>
@@ -1962,6 +3240,252 @@
           </wp:inline>
         </w:drawing>
       </w:r>
+      <w:r>
+        <w:drawing>
+          <wp:inline>
+            <wp:extent cx="4620126" cy="3696101"/>
+            <wp:effectExtent b="0" l="0" r="0" t="0"/>
+            <wp:docPr descr="" title="" id="1" name="Picture"/>
+            <a:graphic>
+              <a:graphicData uri="http://schemas.openxmlformats.org/drawingml/2006/picture">
+                <pic:pic>
+                  <pic:nvPicPr>
+                    <pic:cNvPr descr="practice_markdown_files/figure-docx/unnamed-chunk-13-2.png" id="0" name="Picture"/>
+                    <pic:cNvPicPr>
+                      <a:picLocks noChangeArrowheads="1" noChangeAspect="1"/>
+                    </pic:cNvPicPr>
+                  </pic:nvPicPr>
+                  <pic:blipFill>
+                    <a:blip r:embed="rId25"/>
+                    <a:stretch>
+                      <a:fillRect/>
+                    </a:stretch>
+                  </pic:blipFill>
+                  <pic:spPr bwMode="auto">
+                    <a:xfrm>
+                      <a:off x="0" y="0"/>
+                      <a:ext cx="4620126" cy="3696101"/>
+                    </a:xfrm>
+                    <a:prstGeom prst="rect">
+                      <a:avLst/>
+                    </a:prstGeom>
+                    <a:noFill/>
+                    <a:ln w="9525">
+                      <a:noFill/>
+                      <a:headEnd/>
+                      <a:tailEnd/>
+                    </a:ln>
+                  </pic:spPr>
+                </pic:pic>
+              </a:graphicData>
+            </a:graphic>
+          </wp:inline>
+        </w:drawing>
+      </w:r>
+      <w:r>
+        <w:t xml:space="preserve"> </w:t>
+      </w:r>
+      <w:r>
+        <w:rPr>
+          <w:b/>
+        </w:rPr>
+        <w:t xml:space="preserve">Figure 2</w:t>
+      </w:r>
+      <w:r>
+        <w:t xml:space="preserve"> </w:t>
+      </w:r>
+      <w:r>
+        <w:t xml:space="preserve">These conditions, a 6-yr decrease or increase in tthe age of reproductive maturity, were simulated (Fig. 2) by subtracting and adding 2 yr to the</w:t>
+      </w:r>
+      <w:r>
+        <w:t xml:space="preserve"> </w:t>
+      </w:r>
+      <w:r>
+        <w:t xml:space="preserve">calculations of P, and G, for each of the three immature stages.</w:t>
+      </w:r>
+      <w:r>
+        <w:t xml:space="preserve"> </w:t>
+      </w:r>
+      <w:r>
+        <w:t xml:space="preserve">In fact, a mere 3-yr reduction in the age of first repro- duction, well within the bounds of the growth estimates available,</w:t>
+      </w:r>
+      <w:r>
+        <w:t xml:space="preserve"> </w:t>
+      </w:r>
+      <w:r>
+        <w:t xml:space="preserve">comes very close to halting the decline in this population</w:t>
+      </w:r>
+    </w:p>
+    <w:p>
+      <w:pPr>
+        <w:pStyle w:val="SourceCode"/>
+      </w:pPr>
+      <w:r>
+        <w:rPr>
+          <w:rStyle w:val="VerbatimChar"/>
+        </w:rPr>
+        <w:t xml:space="preserve">## Warning in which.max(eigs.mat28[["values"]]): imaginary parts discarded in</w:t>
+      </w:r>
+      <w:r>
+        <w:br w:type="textWrapping"/>
+      </w:r>
+      <w:r>
+        <w:rPr>
+          <w:rStyle w:val="VerbatimChar"/>
+        </w:rPr>
+        <w:t xml:space="preserve">## coercion</w:t>
+      </w:r>
+    </w:p>
+    <w:p>
+      <w:pPr>
+        <w:pStyle w:val="SourceCode"/>
+      </w:pPr>
+      <w:r>
+        <w:rPr>
+          <w:rStyle w:val="VerbatimChar"/>
+        </w:rPr>
+        <w:t xml:space="preserve">## Warning in which.max(eigs.mat16[["values"]]): imaginary parts discarded in</w:t>
+      </w:r>
+      <w:r>
+        <w:br w:type="textWrapping"/>
+      </w:r>
+      <w:r>
+        <w:rPr>
+          <w:rStyle w:val="VerbatimChar"/>
+        </w:rPr>
+        <w:t xml:space="preserve">## coercion</w:t>
+      </w:r>
+    </w:p>
+    <w:p>
+      <w:pPr>
+        <w:pStyle w:val="SourceCode"/>
+      </w:pPr>
+      <w:r>
+        <w:rPr>
+          <w:rStyle w:val="VerbatimChar"/>
+        </w:rPr>
+        <w:t xml:space="preserve">## Warning in which.max(eigs.mat19[["values"]]): imaginary parts discarded in</w:t>
+      </w:r>
+      <w:r>
+        <w:br w:type="textWrapping"/>
+      </w:r>
+      <w:r>
+        <w:rPr>
+          <w:rStyle w:val="VerbatimChar"/>
+        </w:rPr>
+        <w:t xml:space="preserve">## coercion</w:t>
+      </w:r>
+    </w:p>
+    <w:p>
+      <w:pPr>
+        <w:pStyle w:val="FirstParagraph"/>
+      </w:pPr>
+      <w:r>
+        <w:drawing>
+          <wp:inline>
+            <wp:extent cx="4620126" cy="3696101"/>
+            <wp:effectExtent b="0" l="0" r="0" t="0"/>
+            <wp:docPr descr="" title="" id="1" name="Picture"/>
+            <a:graphic>
+              <a:graphicData uri="http://schemas.openxmlformats.org/drawingml/2006/picture">
+                <pic:pic>
+                  <pic:nvPicPr>
+                    <pic:cNvPr descr="practice_markdown_files/figure-docx/unnamed-chunk-14-1.png" id="0" name="Picture"/>
+                    <pic:cNvPicPr>
+                      <a:picLocks noChangeArrowheads="1" noChangeAspect="1"/>
+                    </pic:cNvPicPr>
+                  </pic:nvPicPr>
+                  <pic:blipFill>
+                    <a:blip r:embed="rId26"/>
+                    <a:stretch>
+                      <a:fillRect/>
+                    </a:stretch>
+                  </pic:blipFill>
+                  <pic:spPr bwMode="auto">
+                    <a:xfrm>
+                      <a:off x="0" y="0"/>
+                      <a:ext cx="4620126" cy="3696101"/>
+                    </a:xfrm>
+                    <a:prstGeom prst="rect">
+                      <a:avLst/>
+                    </a:prstGeom>
+                    <a:noFill/>
+                    <a:ln w="9525">
+                      <a:noFill/>
+                      <a:headEnd/>
+                      <a:tailEnd/>
+                    </a:ln>
+                  </pic:spPr>
+                </pic:pic>
+              </a:graphicData>
+            </a:graphic>
+          </wp:inline>
+        </w:drawing>
+      </w:r>
+    </w:p>
+    <w:p>
+      <w:pPr>
+        <w:pStyle w:val="BodyText"/>
+      </w:pPr>
+      <w:r>
+        <w:rPr>
+          <w:b/>
+        </w:rPr>
+        <w:t xml:space="preserve">Figure 3</w:t>
+      </w:r>
+      <w:r>
+        <w:t xml:space="preserve"> </w:t>
+      </w:r>
+      <w:r>
+        <w:t xml:space="preserve">The elasticity, or proportional sensitivity of lambda to changes in fecundity, F, survival while remainging in the same stage (P) and survival with growth (G). Because the elasticities of this matrix sum to 1, they can be compared directly in terms of their contribution to the population growth rate r.</w:t>
+      </w:r>
+    </w:p>
+    <w:p>
+      <w:pPr>
+        <w:pStyle w:val="BodyText"/>
+      </w:pPr>
+      <w:r>
+        <w:drawing>
+          <wp:inline>
+            <wp:extent cx="4620126" cy="3696101"/>
+            <wp:effectExtent b="0" l="0" r="0" t="0"/>
+            <wp:docPr descr="" title="" id="1" name="Picture"/>
+            <a:graphic>
+              <a:graphicData uri="http://schemas.openxmlformats.org/drawingml/2006/picture">
+                <pic:pic>
+                  <pic:nvPicPr>
+                    <pic:cNvPr descr="practice_markdown_files/figure-docx/unnamed-chunk-15-1.png" id="0" name="Picture"/>
+                    <pic:cNvPicPr>
+                      <a:picLocks noChangeArrowheads="1" noChangeAspect="1"/>
+                    </pic:cNvPicPr>
+                  </pic:nvPicPr>
+                  <pic:blipFill>
+                    <a:blip r:embed="rId27"/>
+                    <a:stretch>
+                      <a:fillRect/>
+                    </a:stretch>
+                  </pic:blipFill>
+                  <pic:spPr bwMode="auto">
+                    <a:xfrm>
+                      <a:off x="0" y="0"/>
+                      <a:ext cx="4620126" cy="3696101"/>
+                    </a:xfrm>
+                    <a:prstGeom prst="rect">
+                      <a:avLst/>
+                    </a:prstGeom>
+                    <a:noFill/>
+                    <a:ln w="9525">
+                      <a:noFill/>
+                      <a:headEnd/>
+                      <a:tailEnd/>
+                    </a:ln>
+                  </pic:spPr>
+                </pic:pic>
+              </a:graphicData>
+            </a:graphic>
+          </wp:inline>
+        </w:drawing>
+      </w:r>
     </w:p>
     <w:sectPr/>
   </w:body>
@@ -2071,7 +3595,7 @@
     </w:lvl>
   </w:abstractNum>
   <w:abstractNum w:abstractNumId="990">
-    <w:nsid w:val="3443c4cf"/>
+    <w:nsid w:val="d4bba753"/>
     <w:multiLevelType w:val="multilevel"/>
     <w:lvl w:ilvl="0">
       <w:numFmt w:val="bullet"/>

</xml_diff>